<commit_message>
texture loading fixed(?), object pooling started
</commit_message>
<xml_diff>
--- a/Code Design and Data Structures/Optimisation Design Brief.docx
+++ b/Code Design and Data Structures/Optimisation Design Brief.docx
@@ -58,6 +58,7 @@
       <w:r>
         <w:rPr>
           <w:rFonts w:cstheme="minorHAnsi"/>
+          <w:noProof/>
           <w:sz w:val="24"/>
           <w:szCs w:val="24"/>
         </w:rPr>
@@ -109,6 +110,7 @@
       <w:r>
         <w:rPr>
           <w:rFonts w:cstheme="minorHAnsi"/>
+          <w:noProof/>
           <w:sz w:val="24"/>
           <w:szCs w:val="24"/>
         </w:rPr>
@@ -160,6 +162,7 @@
       <w:r>
         <w:rPr>
           <w:rFonts w:cstheme="minorHAnsi"/>
+          <w:noProof/>
           <w:sz w:val="24"/>
           <w:szCs w:val="24"/>
         </w:rPr>
@@ -230,41 +233,260 @@
           <w:sz w:val="24"/>
           <w:szCs w:val="24"/>
         </w:rPr>
-        <w:t xml:space="preserve"> at the moment </w:t>
-      </w:r>
-      <w:proofErr w:type="gramStart"/>
-      <w:r>
-        <w:rPr>
-          <w:rFonts w:cstheme="minorHAnsi"/>
-          <w:sz w:val="24"/>
-          <w:szCs w:val="24"/>
-        </w:rPr>
-        <w:t>it</w:t>
-      </w:r>
-      <w:proofErr w:type="gramEnd"/>
-      <w:r>
-        <w:rPr>
-          <w:rFonts w:cstheme="minorHAnsi"/>
-          <w:sz w:val="24"/>
-          <w:szCs w:val="24"/>
-        </w:rPr>
         <w:t xml:space="preserve"> </w:t>
       </w:r>
-    </w:p>
-    <w:p>
-      <w:pPr>
-        <w:rPr>
-          <w:rFonts w:cstheme="minorHAnsi"/>
-          <w:sz w:val="24"/>
-          <w:szCs w:val="24"/>
-        </w:rPr>
-      </w:pPr>
-      <w:r>
-        <w:rPr>
-          <w:rFonts w:cstheme="minorHAnsi"/>
-          <w:sz w:val="24"/>
-          <w:szCs w:val="24"/>
-        </w:rPr>
+      <w:r>
+        <w:rPr>
+          <w:rFonts w:cstheme="minorHAnsi"/>
+          <w:sz w:val="24"/>
+          <w:szCs w:val="24"/>
+        </w:rPr>
+        <w:t>as the program is now,</w:t>
+      </w:r>
+      <w:r>
+        <w:rPr>
+          <w:rFonts w:cstheme="minorHAnsi"/>
+          <w:sz w:val="24"/>
+          <w:szCs w:val="24"/>
+        </w:rPr>
+        <w:t xml:space="preserve"> </w:t>
+      </w:r>
+      <w:r>
+        <w:rPr>
+          <w:rFonts w:cstheme="minorHAnsi"/>
+          <w:sz w:val="24"/>
+          <w:szCs w:val="24"/>
+        </w:rPr>
+        <w:t>whenever a critter gets made, it loads a texture, and when one gets destroyed, it</w:t>
+      </w:r>
+      <w:r>
+        <w:rPr>
+          <w:rFonts w:cstheme="minorHAnsi"/>
+          <w:sz w:val="24"/>
+          <w:szCs w:val="24"/>
+        </w:rPr>
+        <w:t xml:space="preserve"> unload</w:t>
+      </w:r>
+      <w:r>
+        <w:rPr>
+          <w:rFonts w:cstheme="minorHAnsi"/>
+          <w:sz w:val="24"/>
+          <w:szCs w:val="24"/>
+        </w:rPr>
+        <w:t>s a</w:t>
+      </w:r>
+      <w:r>
+        <w:rPr>
+          <w:rFonts w:cstheme="minorHAnsi"/>
+          <w:sz w:val="24"/>
+          <w:szCs w:val="24"/>
+        </w:rPr>
+        <w:t xml:space="preserve"> texture.</w:t>
+      </w:r>
+      <w:r>
+        <w:rPr>
+          <w:rFonts w:cstheme="minorHAnsi"/>
+          <w:sz w:val="24"/>
+          <w:szCs w:val="24"/>
+        </w:rPr>
+        <w:t xml:space="preserve"> Because this happens so often, the program is slowed down.</w:t>
+      </w:r>
+    </w:p>
+    <w:p>
+      <w:pPr>
+        <w:rPr>
+          <w:rFonts w:cstheme="minorHAnsi"/>
+          <w:sz w:val="24"/>
+          <w:szCs w:val="24"/>
+        </w:rPr>
+      </w:pPr>
+      <w:r>
+        <w:rPr>
+          <w:rFonts w:cstheme="minorHAnsi"/>
+          <w:sz w:val="24"/>
+          <w:szCs w:val="24"/>
+        </w:rPr>
+        <w:t xml:space="preserve">To fix this, I </w:t>
+      </w:r>
+      <w:r>
+        <w:rPr>
+          <w:rFonts w:cstheme="minorHAnsi"/>
+          <w:sz w:val="24"/>
+          <w:szCs w:val="24"/>
+        </w:rPr>
+        <w:t>will</w:t>
+      </w:r>
+      <w:r>
+        <w:rPr>
+          <w:rFonts w:cstheme="minorHAnsi"/>
+          <w:sz w:val="24"/>
+          <w:szCs w:val="24"/>
+        </w:rPr>
+        <w:t xml:space="preserve"> </w:t>
+      </w:r>
+      <w:r>
+        <w:rPr>
+          <w:rFonts w:cstheme="minorHAnsi"/>
+          <w:sz w:val="24"/>
+          <w:szCs w:val="24"/>
+        </w:rPr>
+        <w:t>remove the U</w:t>
+      </w:r>
+      <w:r>
+        <w:rPr>
+          <w:rFonts w:cstheme="minorHAnsi"/>
+          <w:sz w:val="24"/>
+          <w:szCs w:val="24"/>
+        </w:rPr>
+        <w:t>nload</w:t>
+      </w:r>
+      <w:r>
+        <w:rPr>
+          <w:rFonts w:cstheme="minorHAnsi"/>
+          <w:sz w:val="24"/>
+          <w:szCs w:val="24"/>
+        </w:rPr>
+        <w:t>Texture() function from the Destroy() function</w:t>
+      </w:r>
+      <w:r>
+        <w:rPr>
+          <w:rFonts w:cstheme="minorHAnsi"/>
+          <w:sz w:val="24"/>
+          <w:szCs w:val="24"/>
+        </w:rPr>
+        <w:t>.</w:t>
+      </w:r>
+      <w:r>
+        <w:rPr>
+          <w:rFonts w:cstheme="minorHAnsi"/>
+          <w:sz w:val="24"/>
+          <w:szCs w:val="24"/>
+        </w:rPr>
+        <w:t xml:space="preserve"> As a result, texture </w:t>
+      </w:r>
+      <w:r>
+        <w:rPr>
+          <w:rFonts w:cstheme="minorHAnsi"/>
+          <w:sz w:val="24"/>
+          <w:szCs w:val="24"/>
+        </w:rPr>
+        <w:t>will</w:t>
+      </w:r>
+      <w:r>
+        <w:rPr>
+          <w:rFonts w:cstheme="minorHAnsi"/>
+          <w:sz w:val="24"/>
+          <w:szCs w:val="24"/>
+        </w:rPr>
+        <w:t xml:space="preserve"> only </w:t>
+      </w:r>
+      <w:r>
+        <w:rPr>
+          <w:rFonts w:cstheme="minorHAnsi"/>
+          <w:sz w:val="24"/>
+          <w:szCs w:val="24"/>
+        </w:rPr>
+        <w:t>unload</w:t>
+      </w:r>
+      <w:r>
+        <w:rPr>
+          <w:rFonts w:cstheme="minorHAnsi"/>
+          <w:sz w:val="24"/>
+          <w:szCs w:val="24"/>
+        </w:rPr>
+        <w:t xml:space="preserve"> textures when the program is closed. </w:t>
+      </w:r>
+    </w:p>
+    <w:p>
+      <w:pPr>
+        <w:rPr>
+          <w:rFonts w:cstheme="minorHAnsi"/>
+          <w:sz w:val="24"/>
+          <w:szCs w:val="24"/>
+        </w:rPr>
+      </w:pPr>
+      <w:r>
+        <w:rPr>
+          <w:rFonts w:cstheme="minorHAnsi"/>
+          <w:sz w:val="24"/>
+          <w:szCs w:val="24"/>
+        </w:rPr>
+        <w:t>I chose to make this change as</w:t>
+      </w:r>
+      <w:r>
+        <w:rPr>
+          <w:rFonts w:cstheme="minorHAnsi"/>
+          <w:sz w:val="24"/>
+          <w:szCs w:val="24"/>
+        </w:rPr>
+        <w:t xml:space="preserve"> I thought it would improve the speed of the program, and</w:t>
+      </w:r>
+      <w:r>
+        <w:rPr>
+          <w:rFonts w:cstheme="minorHAnsi"/>
+          <w:sz w:val="24"/>
+          <w:szCs w:val="24"/>
+        </w:rPr>
+        <w:t xml:space="preserve"> it has increased the framerate by </w:t>
+      </w:r>
+      <w:r>
+        <w:rPr>
+          <w:rFonts w:cstheme="minorHAnsi"/>
+          <w:sz w:val="24"/>
+          <w:szCs w:val="24"/>
+        </w:rPr>
+        <w:t>about ten</w:t>
+      </w:r>
+      <w:r>
+        <w:rPr>
+          <w:rFonts w:cstheme="minorHAnsi"/>
+          <w:sz w:val="24"/>
+          <w:szCs w:val="24"/>
+        </w:rPr>
+        <w:t xml:space="preserve"> frames per second</w:t>
+      </w:r>
+      <w:r>
+        <w:rPr>
+          <w:rFonts w:cstheme="minorHAnsi"/>
+          <w:sz w:val="24"/>
+          <w:szCs w:val="24"/>
+        </w:rPr>
+        <w:t>.</w:t>
+      </w:r>
+    </w:p>
+    <w:p>
+      <w:pPr>
+        <w:rPr>
+          <w:rFonts w:cstheme="minorHAnsi"/>
+          <w:sz w:val="24"/>
+          <w:szCs w:val="24"/>
+        </w:rPr>
+      </w:pPr>
+    </w:p>
+    <w:p>
+      <w:pPr>
+        <w:rPr>
+          <w:rFonts w:cstheme="minorHAnsi"/>
+          <w:sz w:val="24"/>
+          <w:szCs w:val="24"/>
+        </w:rPr>
+      </w:pPr>
+    </w:p>
+    <w:p>
+      <w:pPr>
+        <w:rPr>
+          <w:rFonts w:cstheme="minorHAnsi"/>
+          <w:sz w:val="24"/>
+          <w:szCs w:val="24"/>
+        </w:rPr>
+      </w:pPr>
+      <w:r>
+        <w:rPr>
+          <w:rFonts w:cstheme="minorHAnsi"/>
+          <w:sz w:val="24"/>
+          <w:szCs w:val="24"/>
+        </w:rPr>
+        <w:lastRenderedPageBreak/>
         <w:t>Object Pool:</w:t>
       </w:r>
     </w:p>
@@ -276,6 +498,117 @@
           <w:szCs w:val="24"/>
         </w:rPr>
       </w:pPr>
+      <w:r>
+        <w:rPr>
+          <w:rFonts w:cstheme="minorHAnsi"/>
+          <w:sz w:val="24"/>
+          <w:szCs w:val="24"/>
+        </w:rPr>
+        <w:drawing>
+          <wp:inline distT="0" distB="0" distL="0" distR="0" wp14:anchorId="7F551D37" wp14:editId="26FD85F9">
+            <wp:extent cx="5731510" cy="1149350"/>
+            <wp:effectExtent l="0" t="0" r="2540" b="0"/>
+            <wp:docPr id="4" name="Picture 4"/>
+            <wp:cNvGraphicFramePr>
+              <a:graphicFrameLocks xmlns:a="http://schemas.openxmlformats.org/drawingml/2006/main" noChangeAspect="1"/>
+            </wp:cNvGraphicFramePr>
+            <a:graphic xmlns:a="http://schemas.openxmlformats.org/drawingml/2006/main">
+              <a:graphicData uri="http://schemas.openxmlformats.org/drawingml/2006/picture">
+                <pic:pic xmlns:pic="http://schemas.openxmlformats.org/drawingml/2006/picture">
+                  <pic:nvPicPr>
+                    <pic:cNvPr id="1" name=""/>
+                    <pic:cNvPicPr/>
+                  </pic:nvPicPr>
+                  <pic:blipFill>
+                    <a:blip r:embed="rId8"/>
+                    <a:stretch>
+                      <a:fillRect/>
+                    </a:stretch>
+                  </pic:blipFill>
+                  <pic:spPr>
+                    <a:xfrm>
+                      <a:off x="0" y="0"/>
+                      <a:ext cx="5731510" cy="1149350"/>
+                    </a:xfrm>
+                    <a:prstGeom prst="rect">
+                      <a:avLst/>
+                    </a:prstGeom>
+                  </pic:spPr>
+                </pic:pic>
+              </a:graphicData>
+            </a:graphic>
+          </wp:inline>
+        </w:drawing>
+      </w:r>
+    </w:p>
+    <w:p>
+      <w:pPr>
+        <w:rPr>
+          <w:rFonts w:cstheme="minorHAnsi"/>
+          <w:sz w:val="24"/>
+          <w:szCs w:val="24"/>
+        </w:rPr>
+      </w:pPr>
+      <w:r>
+        <w:rPr>
+          <w:rFonts w:cstheme="minorHAnsi"/>
+          <w:sz w:val="24"/>
+          <w:szCs w:val="24"/>
+        </w:rPr>
+        <w:t>This part of the code needs optimising, as without an object pool, there is a risk of memory fragmentation, where space that should be available to store a critter is unavailable. Adding an object pool would allow the program to take critters from a list of critters, instead of frequently making new ones.</w:t>
+      </w:r>
+    </w:p>
+    <w:p>
+      <w:pPr>
+        <w:rPr>
+          <w:rFonts w:cstheme="minorHAnsi"/>
+          <w:sz w:val="24"/>
+          <w:szCs w:val="24"/>
+        </w:rPr>
+      </w:pPr>
+    </w:p>
+    <w:p>
+      <w:pPr>
+        <w:rPr>
+          <w:rFonts w:cstheme="minorHAnsi"/>
+          <w:sz w:val="24"/>
+          <w:szCs w:val="24"/>
+        </w:rPr>
+      </w:pPr>
+    </w:p>
+    <w:p>
+      <w:pPr>
+        <w:rPr>
+          <w:rFonts w:cstheme="minorHAnsi"/>
+          <w:sz w:val="24"/>
+          <w:szCs w:val="24"/>
+        </w:rPr>
+      </w:pPr>
+      <w:r>
+        <w:rPr>
+          <w:rFonts w:cstheme="minorHAnsi"/>
+          <w:sz w:val="24"/>
+          <w:szCs w:val="24"/>
+        </w:rPr>
+        <w:t>“Use hash table to replace texture string with keys”</w:t>
+      </w:r>
+    </w:p>
+    <w:p>
+      <w:pPr>
+        <w:rPr>
+          <w:rFonts w:cstheme="minorHAnsi"/>
+          <w:sz w:val="24"/>
+          <w:szCs w:val="24"/>
+        </w:rPr>
+      </w:pPr>
+      <w:r>
+        <w:rPr>
+          <w:rFonts w:cstheme="minorHAnsi"/>
+          <w:sz w:val="24"/>
+          <w:szCs w:val="24"/>
+        </w:rPr>
+        <w:t>Object pool may be the same as dynamic array?</w:t>
+      </w:r>
     </w:p>
     <w:sectPr>
       <w:pgSz w:w="11906" w:h="16838"/>

</xml_diff>

<commit_message>
optimise assignment, code done, design brief tbc
</commit_message>
<xml_diff>
--- a/Code Design and Data Structures/Optimisation Design Brief.docx
+++ b/Code Design and Data Structures/Optimisation Design Brief.docx
@@ -1,6 +1,6 @@
 
 <file path=word/document.xml><?xml version="1.0" encoding="utf-8"?>
-<w:document xmlns:wpc="http://schemas.microsoft.com/office/word/2010/wordprocessingCanvas" xmlns:cx="http://schemas.microsoft.com/office/drawing/2014/chartex" xmlns:cx1="http://schemas.microsoft.com/office/drawing/2015/9/8/chartex" xmlns:cx2="http://schemas.microsoft.com/office/drawing/2015/10/21/chartex" xmlns:cx3="http://schemas.microsoft.com/office/drawing/2016/5/9/chartex" xmlns:cx4="http://schemas.microsoft.com/office/drawing/2016/5/10/chartex" xmlns:cx5="http://schemas.microsoft.com/office/drawing/2016/5/11/chartex" xmlns:cx6="http://schemas.microsoft.com/office/drawing/2016/5/12/chartex" xmlns:cx7="http://schemas.microsoft.com/office/drawing/2016/5/13/chartex" xmlns:cx8="http://schemas.microsoft.com/office/drawing/2016/5/14/chartex" xmlns:mc="http://schemas.openxmlformats.org/markup-compatibility/2006" xmlns:aink="http://schemas.microsoft.com/office/drawing/2016/ink" xmlns:am3d="http://schemas.microsoft.com/office/drawing/2017/model3d" xmlns:o="urn:schemas-microsoft-com:office:office" xmlns:oel="http://schemas.microsoft.com/office/2019/extlst" xmlns:r="http://schemas.openxmlformats.org/officeDocument/2006/relationships" xmlns:m="http://schemas.openxmlformats.org/officeDocument/2006/math" xmlns:v="urn:schemas-microsoft-com:vml" xmlns:wp14="http://schemas.microsoft.com/office/word/2010/wordprocessingDrawing" xmlns:wp="http://schemas.openxmlformats.org/drawingml/2006/wordprocessingDrawing" xmlns:w10="urn:schemas-microsoft-com:office:word" xmlns:w="http://schemas.openxmlformats.org/wordprocessingml/2006/main" xmlns:w14="http://schemas.microsoft.com/office/word/2010/wordml" xmlns:w15="http://schemas.microsoft.com/office/word/2012/wordml" xmlns:w16cex="http://schemas.microsoft.com/office/word/2018/wordml/cex" xmlns:w16cid="http://schemas.microsoft.com/office/word/2016/wordml/cid" xmlns:w16="http://schemas.microsoft.com/office/word/2018/wordml" xmlns:w16sdtdh="http://schemas.microsoft.com/office/word/2020/wordml/sdtdatahash" xmlns:w16se="http://schemas.microsoft.com/office/word/2015/wordml/symex" xmlns:wpg="http://schemas.microsoft.com/office/word/2010/wordprocessingGroup" xmlns:wpi="http://schemas.microsoft.com/office/word/2010/wordprocessingInk" xmlns:wne="http://schemas.microsoft.com/office/word/2006/wordml" xmlns:wps="http://schemas.microsoft.com/office/word/2010/wordprocessingShape" mc:Ignorable="w14 w15 w16se w16cid w16 w16cex w16sdtdh wp14">
+<w:document xmlns:wpc="http://schemas.microsoft.com/office/word/2010/wordprocessingCanvas" xmlns:cx="http://schemas.microsoft.com/office/drawing/2014/chartex" xmlns:cx1="http://schemas.microsoft.com/office/drawing/2015/9/8/chartex" xmlns:cx2="http://schemas.microsoft.com/office/drawing/2015/10/21/chartex" xmlns:cx3="http://schemas.microsoft.com/office/drawing/2016/5/9/chartex" xmlns:cx4="http://schemas.microsoft.com/office/drawing/2016/5/10/chartex" xmlns:cx5="http://schemas.microsoft.com/office/drawing/2016/5/11/chartex" xmlns:cx6="http://schemas.microsoft.com/office/drawing/2016/5/12/chartex" xmlns:cx7="http://schemas.microsoft.com/office/drawing/2016/5/13/chartex" xmlns:cx8="http://schemas.microsoft.com/office/drawing/2016/5/14/chartex" xmlns:mc="http://schemas.openxmlformats.org/markup-compatibility/2006" xmlns:aink="http://schemas.microsoft.com/office/drawing/2016/ink" xmlns:am3d="http://schemas.microsoft.com/office/drawing/2017/model3d" xmlns:o="urn:schemas-microsoft-com:office:office" xmlns:oel="http://schemas.microsoft.com/office/2019/extlst" xmlns:r="http://schemas.openxmlformats.org/officeDocument/2006/relationships" xmlns:m="http://schemas.openxmlformats.org/officeDocument/2006/math" xmlns:v="urn:schemas-microsoft-com:vml" xmlns:wp14="http://schemas.microsoft.com/office/word/2010/wordprocessingDrawing" xmlns:wp="http://schemas.openxmlformats.org/drawingml/2006/wordprocessingDrawing" xmlns:w10="urn:schemas-microsoft-com:office:word" xmlns:w="http://schemas.openxmlformats.org/wordprocessingml/2006/main" xmlns:w14="http://schemas.microsoft.com/office/word/2010/wordml" xmlns:w15="http://schemas.microsoft.com/office/word/2012/wordml" xmlns:w16cex="http://schemas.microsoft.com/office/word/2018/wordml/cex" xmlns:w16cid="http://schemas.microsoft.com/office/word/2016/wordml/cid" xmlns:w16="http://schemas.microsoft.com/office/word/2018/wordml" xmlns:w16du="http://schemas.microsoft.com/office/word/2023/wordml/word16du" xmlns:w16sdtdh="http://schemas.microsoft.com/office/word/2020/wordml/sdtdatahash" xmlns:w16se="http://schemas.microsoft.com/office/word/2015/wordml/symex" xmlns:wpg="http://schemas.microsoft.com/office/word/2010/wordprocessingGroup" xmlns:wpi="http://schemas.microsoft.com/office/word/2010/wordprocessingInk" xmlns:wne="http://schemas.microsoft.com/office/word/2006/wordml" xmlns:wps="http://schemas.microsoft.com/office/word/2010/wordprocessingShape" mc:Ignorable="w14 w15 w16se w16cid w16 w16cex w16sdtdh w16du wp14">
   <w:body>
     <w:p>
       <w:pPr>
@@ -306,204 +306,85 @@
           <w:sz w:val="24"/>
           <w:szCs w:val="24"/>
         </w:rPr>
-        <w:t xml:space="preserve">To fix this, I </w:t>
-      </w:r>
-      <w:r>
-        <w:rPr>
-          <w:rFonts w:cstheme="minorHAnsi"/>
-          <w:sz w:val="24"/>
-          <w:szCs w:val="24"/>
-        </w:rPr>
-        <w:t>will</w:t>
-      </w:r>
-      <w:r>
-        <w:rPr>
-          <w:rFonts w:cstheme="minorHAnsi"/>
-          <w:sz w:val="24"/>
-          <w:szCs w:val="24"/>
-        </w:rPr>
-        <w:t xml:space="preserve"> </w:t>
-      </w:r>
-      <w:r>
-        <w:rPr>
-          <w:rFonts w:cstheme="minorHAnsi"/>
-          <w:sz w:val="24"/>
-          <w:szCs w:val="24"/>
-        </w:rPr>
-        <w:t>remove the U</w:t>
-      </w:r>
-      <w:r>
-        <w:rPr>
-          <w:rFonts w:cstheme="minorHAnsi"/>
-          <w:sz w:val="24"/>
-          <w:szCs w:val="24"/>
-        </w:rPr>
-        <w:t>nload</w:t>
-      </w:r>
-      <w:r>
-        <w:rPr>
-          <w:rFonts w:cstheme="minorHAnsi"/>
-          <w:sz w:val="24"/>
-          <w:szCs w:val="24"/>
-        </w:rPr>
-        <w:t>Texture() function from the Destroy() function</w:t>
-      </w:r>
-      <w:r>
-        <w:rPr>
-          <w:rFonts w:cstheme="minorHAnsi"/>
-          <w:sz w:val="24"/>
-          <w:szCs w:val="24"/>
-        </w:rPr>
-        <w:t>.</w:t>
-      </w:r>
-      <w:r>
-        <w:rPr>
-          <w:rFonts w:cstheme="minorHAnsi"/>
-          <w:sz w:val="24"/>
-          <w:szCs w:val="24"/>
-        </w:rPr>
-        <w:t xml:space="preserve"> As a result, texture </w:t>
-      </w:r>
-      <w:r>
-        <w:rPr>
-          <w:rFonts w:cstheme="minorHAnsi"/>
-          <w:sz w:val="24"/>
-          <w:szCs w:val="24"/>
-        </w:rPr>
-        <w:t>will</w:t>
-      </w:r>
-      <w:r>
-        <w:rPr>
-          <w:rFonts w:cstheme="minorHAnsi"/>
-          <w:sz w:val="24"/>
-          <w:szCs w:val="24"/>
-        </w:rPr>
-        <w:t xml:space="preserve"> only </w:t>
-      </w:r>
-      <w:r>
-        <w:rPr>
-          <w:rFonts w:cstheme="minorHAnsi"/>
-          <w:sz w:val="24"/>
-          <w:szCs w:val="24"/>
-        </w:rPr>
-        <w:t>unload</w:t>
-      </w:r>
-      <w:r>
-        <w:rPr>
-          <w:rFonts w:cstheme="minorHAnsi"/>
-          <w:sz w:val="24"/>
-          <w:szCs w:val="24"/>
-        </w:rPr>
-        <w:t xml:space="preserve"> textures when the program is closed. </w:t>
-      </w:r>
-    </w:p>
-    <w:p>
-      <w:pPr>
-        <w:rPr>
-          <w:rFonts w:cstheme="minorHAnsi"/>
-          <w:sz w:val="24"/>
-          <w:szCs w:val="24"/>
-        </w:rPr>
-      </w:pPr>
-      <w:r>
-        <w:rPr>
-          <w:rFonts w:cstheme="minorHAnsi"/>
-          <w:sz w:val="24"/>
-          <w:szCs w:val="24"/>
-        </w:rPr>
-        <w:t>I chose to make this change as</w:t>
-      </w:r>
-      <w:r>
-        <w:rPr>
-          <w:rFonts w:cstheme="minorHAnsi"/>
-          <w:sz w:val="24"/>
-          <w:szCs w:val="24"/>
-        </w:rPr>
-        <w:t xml:space="preserve"> I thought it would improve the speed of the program, and</w:t>
-      </w:r>
-      <w:r>
-        <w:rPr>
-          <w:rFonts w:cstheme="minorHAnsi"/>
-          <w:sz w:val="24"/>
-          <w:szCs w:val="24"/>
-        </w:rPr>
-        <w:t xml:space="preserve"> it has increased the framerate by </w:t>
-      </w:r>
-      <w:r>
-        <w:rPr>
-          <w:rFonts w:cstheme="minorHAnsi"/>
-          <w:sz w:val="24"/>
-          <w:szCs w:val="24"/>
-        </w:rPr>
-        <w:t>about ten</w:t>
-      </w:r>
-      <w:r>
-        <w:rPr>
-          <w:rFonts w:cstheme="minorHAnsi"/>
-          <w:sz w:val="24"/>
-          <w:szCs w:val="24"/>
-        </w:rPr>
-        <w:t xml:space="preserve"> frames per second</w:t>
-      </w:r>
-      <w:r>
-        <w:rPr>
-          <w:rFonts w:cstheme="minorHAnsi"/>
-          <w:sz w:val="24"/>
-          <w:szCs w:val="24"/>
-        </w:rPr>
-        <w:t>.</w:t>
-      </w:r>
-    </w:p>
-    <w:p>
-      <w:pPr>
-        <w:rPr>
-          <w:rFonts w:cstheme="minorHAnsi"/>
-          <w:sz w:val="24"/>
-          <w:szCs w:val="24"/>
-        </w:rPr>
-      </w:pPr>
-    </w:p>
-    <w:p>
-      <w:pPr>
-        <w:rPr>
-          <w:rFonts w:cstheme="minorHAnsi"/>
-          <w:sz w:val="24"/>
-          <w:szCs w:val="24"/>
-        </w:rPr>
-      </w:pPr>
-    </w:p>
-    <w:p>
-      <w:pPr>
-        <w:rPr>
-          <w:rFonts w:cstheme="minorHAnsi"/>
-          <w:sz w:val="24"/>
-          <w:szCs w:val="24"/>
-        </w:rPr>
-      </w:pPr>
-      <w:r>
-        <w:rPr>
-          <w:rFonts w:cstheme="minorHAnsi"/>
+        <w:t>To fix this,</w:t>
+      </w:r>
+      <w:r>
+        <w:rPr>
+          <w:rFonts w:cstheme="minorHAnsi"/>
+          <w:sz w:val="24"/>
+          <w:szCs w:val="24"/>
+        </w:rPr>
+        <w:t xml:space="preserve"> I will load the texture once at the start of the program, and then have the critters point to that texture</w:t>
+      </w:r>
+      <w:r>
+        <w:rPr>
+          <w:rFonts w:cstheme="minorHAnsi"/>
+          <w:sz w:val="24"/>
+          <w:szCs w:val="24"/>
+        </w:rPr>
+        <w:t xml:space="preserve">. </w:t>
+      </w:r>
+    </w:p>
+    <w:p>
+      <w:pPr>
+        <w:rPr>
+          <w:rFonts w:cstheme="minorHAnsi"/>
+          <w:sz w:val="24"/>
+          <w:szCs w:val="24"/>
+        </w:rPr>
+      </w:pPr>
+    </w:p>
+    <w:p>
+      <w:pPr>
+        <w:rPr>
+          <w:rFonts w:cstheme="minorHAnsi"/>
+          <w:sz w:val="24"/>
+          <w:szCs w:val="24"/>
+        </w:rPr>
+      </w:pPr>
+    </w:p>
+    <w:p>
+      <w:pPr>
+        <w:rPr>
+          <w:rFonts w:cstheme="minorHAnsi"/>
+          <w:sz w:val="24"/>
+          <w:szCs w:val="24"/>
+        </w:rPr>
+      </w:pPr>
+    </w:p>
+    <w:p>
+      <w:pPr>
+        <w:rPr>
+          <w:rFonts w:cstheme="minorHAnsi"/>
+          <w:sz w:val="24"/>
+          <w:szCs w:val="24"/>
+        </w:rPr>
+      </w:pPr>
+      <w:r>
+        <w:rPr>
+          <w:rFonts w:cstheme="minorHAnsi"/>
+          <w:sz w:val="24"/>
+          <w:szCs w:val="24"/>
+        </w:rPr>
+        <w:t>Object Pool:</w:t>
+      </w:r>
+    </w:p>
+    <w:p>
+      <w:pPr>
+        <w:rPr>
+          <w:rFonts w:cstheme="minorHAnsi"/>
+          <w:sz w:val="24"/>
+          <w:szCs w:val="24"/>
+        </w:rPr>
+      </w:pPr>
+      <w:r>
+        <w:rPr>
+          <w:rFonts w:cstheme="minorHAnsi"/>
+          <w:noProof/>
           <w:sz w:val="24"/>
           <w:szCs w:val="24"/>
         </w:rPr>
         <w:lastRenderedPageBreak/>
-        <w:t>Object Pool:</w:t>
-      </w:r>
-    </w:p>
-    <w:p>
-      <w:pPr>
-        <w:rPr>
-          <w:rFonts w:cstheme="minorHAnsi"/>
-          <w:sz w:val="24"/>
-          <w:szCs w:val="24"/>
-        </w:rPr>
-      </w:pPr>
-      <w:r>
-        <w:rPr>
-          <w:rFonts w:cstheme="minorHAnsi"/>
-          <w:sz w:val="24"/>
-          <w:szCs w:val="24"/>
-        </w:rPr>
         <w:drawing>
           <wp:inline distT="0" distB="0" distL="0" distR="0" wp14:anchorId="7F551D37" wp14:editId="26FD85F9">
             <wp:extent cx="5731510" cy="1149350"/>
@@ -566,48 +447,13 @@
           <w:szCs w:val="24"/>
         </w:rPr>
       </w:pPr>
-    </w:p>
-    <w:p>
-      <w:pPr>
-        <w:rPr>
-          <w:rFonts w:cstheme="minorHAnsi"/>
-          <w:sz w:val="24"/>
-          <w:szCs w:val="24"/>
-        </w:rPr>
-      </w:pPr>
-    </w:p>
-    <w:p>
-      <w:pPr>
-        <w:rPr>
-          <w:rFonts w:cstheme="minorHAnsi"/>
-          <w:sz w:val="24"/>
-          <w:szCs w:val="24"/>
-        </w:rPr>
-      </w:pPr>
-      <w:r>
-        <w:rPr>
-          <w:rFonts w:cstheme="minorHAnsi"/>
-          <w:sz w:val="24"/>
-          <w:szCs w:val="24"/>
-        </w:rPr>
-        <w:t>“Use hash table to replace texture string with keys”</w:t>
-      </w:r>
-    </w:p>
-    <w:p>
-      <w:pPr>
-        <w:rPr>
-          <w:rFonts w:cstheme="minorHAnsi"/>
-          <w:sz w:val="24"/>
-          <w:szCs w:val="24"/>
-        </w:rPr>
-      </w:pPr>
-      <w:r>
-        <w:rPr>
-          <w:rFonts w:cstheme="minorHAnsi"/>
-          <w:sz w:val="24"/>
-          <w:szCs w:val="24"/>
-        </w:rPr>
-        <w:t>Object pool may be the same as dynamic array?</w:t>
+      <w:r>
+        <w:rPr>
+          <w:rFonts w:cstheme="minorHAnsi"/>
+          <w:sz w:val="24"/>
+          <w:szCs w:val="24"/>
+        </w:rPr>
+        <w:t>To do this I made a new class for object pools, which acts as an array of critters.</w:t>
       </w:r>
     </w:p>
     <w:sectPr>
@@ -621,7 +467,7 @@
 </file>
 
 <file path=word/numbering.xml><?xml version="1.0" encoding="utf-8"?>
-<w:numbering xmlns:wpc="http://schemas.microsoft.com/office/word/2010/wordprocessingCanvas" xmlns:cx="http://schemas.microsoft.com/office/drawing/2014/chartex" xmlns:cx1="http://schemas.microsoft.com/office/drawing/2015/9/8/chartex" xmlns:cx2="http://schemas.microsoft.com/office/drawing/2015/10/21/chartex" xmlns:cx3="http://schemas.microsoft.com/office/drawing/2016/5/9/chartex" xmlns:cx4="http://schemas.microsoft.com/office/drawing/2016/5/10/chartex" xmlns:cx5="http://schemas.microsoft.com/office/drawing/2016/5/11/chartex" xmlns:cx6="http://schemas.microsoft.com/office/drawing/2016/5/12/chartex" xmlns:cx7="http://schemas.microsoft.com/office/drawing/2016/5/13/chartex" xmlns:cx8="http://schemas.microsoft.com/office/drawing/2016/5/14/chartex" xmlns:mc="http://schemas.openxmlformats.org/markup-compatibility/2006" xmlns:aink="http://schemas.microsoft.com/office/drawing/2016/ink" xmlns:am3d="http://schemas.microsoft.com/office/drawing/2017/model3d" xmlns:o="urn:schemas-microsoft-com:office:office" xmlns:oel="http://schemas.microsoft.com/office/2019/extlst" xmlns:r="http://schemas.openxmlformats.org/officeDocument/2006/relationships" xmlns:m="http://schemas.openxmlformats.org/officeDocument/2006/math" xmlns:v="urn:schemas-microsoft-com:vml" xmlns:wp14="http://schemas.microsoft.com/office/word/2010/wordprocessingDrawing" xmlns:wp="http://schemas.openxmlformats.org/drawingml/2006/wordprocessingDrawing" xmlns:w10="urn:schemas-microsoft-com:office:word" xmlns:w="http://schemas.openxmlformats.org/wordprocessingml/2006/main" xmlns:w14="http://schemas.microsoft.com/office/word/2010/wordml" xmlns:w15="http://schemas.microsoft.com/office/word/2012/wordml" xmlns:w16cex="http://schemas.microsoft.com/office/word/2018/wordml/cex" xmlns:w16cid="http://schemas.microsoft.com/office/word/2016/wordml/cid" xmlns:w16="http://schemas.microsoft.com/office/word/2018/wordml" xmlns:w16sdtdh="http://schemas.microsoft.com/office/word/2020/wordml/sdtdatahash" xmlns:w16se="http://schemas.microsoft.com/office/word/2015/wordml/symex" xmlns:wpg="http://schemas.microsoft.com/office/word/2010/wordprocessingGroup" xmlns:wpi="http://schemas.microsoft.com/office/word/2010/wordprocessingInk" xmlns:wne="http://schemas.microsoft.com/office/word/2006/wordml" xmlns:wps="http://schemas.microsoft.com/office/word/2010/wordprocessingShape" mc:Ignorable="w14 w15 w16se w16cid w16 w16cex w16sdtdh wp14">
+<w:numbering xmlns:wpc="http://schemas.microsoft.com/office/word/2010/wordprocessingCanvas" xmlns:cx="http://schemas.microsoft.com/office/drawing/2014/chartex" xmlns:cx1="http://schemas.microsoft.com/office/drawing/2015/9/8/chartex" xmlns:cx2="http://schemas.microsoft.com/office/drawing/2015/10/21/chartex" xmlns:cx3="http://schemas.microsoft.com/office/drawing/2016/5/9/chartex" xmlns:cx4="http://schemas.microsoft.com/office/drawing/2016/5/10/chartex" xmlns:cx5="http://schemas.microsoft.com/office/drawing/2016/5/11/chartex" xmlns:cx6="http://schemas.microsoft.com/office/drawing/2016/5/12/chartex" xmlns:cx7="http://schemas.microsoft.com/office/drawing/2016/5/13/chartex" xmlns:cx8="http://schemas.microsoft.com/office/drawing/2016/5/14/chartex" xmlns:mc="http://schemas.openxmlformats.org/markup-compatibility/2006" xmlns:aink="http://schemas.microsoft.com/office/drawing/2016/ink" xmlns:am3d="http://schemas.microsoft.com/office/drawing/2017/model3d" xmlns:o="urn:schemas-microsoft-com:office:office" xmlns:oel="http://schemas.microsoft.com/office/2019/extlst" xmlns:r="http://schemas.openxmlformats.org/officeDocument/2006/relationships" xmlns:m="http://schemas.openxmlformats.org/officeDocument/2006/math" xmlns:v="urn:schemas-microsoft-com:vml" xmlns:wp14="http://schemas.microsoft.com/office/word/2010/wordprocessingDrawing" xmlns:wp="http://schemas.openxmlformats.org/drawingml/2006/wordprocessingDrawing" xmlns:w10="urn:schemas-microsoft-com:office:word" xmlns:w="http://schemas.openxmlformats.org/wordprocessingml/2006/main" xmlns:w14="http://schemas.microsoft.com/office/word/2010/wordml" xmlns:w15="http://schemas.microsoft.com/office/word/2012/wordml" xmlns:w16cex="http://schemas.microsoft.com/office/word/2018/wordml/cex" xmlns:w16cid="http://schemas.microsoft.com/office/word/2016/wordml/cid" xmlns:w16="http://schemas.microsoft.com/office/word/2018/wordml" xmlns:w16du="http://schemas.microsoft.com/office/word/2023/wordml/word16du" xmlns:w16sdtdh="http://schemas.microsoft.com/office/word/2020/wordml/sdtdatahash" xmlns:w16se="http://schemas.microsoft.com/office/word/2015/wordml/symex" xmlns:wpg="http://schemas.microsoft.com/office/word/2010/wordprocessingGroup" xmlns:wpi="http://schemas.microsoft.com/office/word/2010/wordprocessingInk" xmlns:wne="http://schemas.microsoft.com/office/word/2006/wordml" xmlns:wps="http://schemas.microsoft.com/office/word/2010/wordprocessingShape" mc:Ignorable="w14 w15 w16se w16cid w16 w16cex w16sdtdh w16du wp14">
   <w:abstractNum w:abstractNumId="0" w15:restartNumberingAfterBreak="0">
     <w:nsid w:val="08C227C1"/>
     <w:multiLevelType w:val="hybridMultilevel"/>
@@ -741,7 +587,7 @@
 </file>
 
 <file path=word/styles.xml><?xml version="1.0" encoding="utf-8"?>
-<w:styles xmlns:mc="http://schemas.openxmlformats.org/markup-compatibility/2006" xmlns:r="http://schemas.openxmlformats.org/officeDocument/2006/relationships" xmlns:w="http://schemas.openxmlformats.org/wordprocessingml/2006/main" xmlns:w14="http://schemas.microsoft.com/office/word/2010/wordml" xmlns:w15="http://schemas.microsoft.com/office/word/2012/wordml" xmlns:w16cex="http://schemas.microsoft.com/office/word/2018/wordml/cex" xmlns:w16cid="http://schemas.microsoft.com/office/word/2016/wordml/cid" xmlns:w16="http://schemas.microsoft.com/office/word/2018/wordml" xmlns:w16sdtdh="http://schemas.microsoft.com/office/word/2020/wordml/sdtdatahash" xmlns:w16se="http://schemas.microsoft.com/office/word/2015/wordml/symex" mc:Ignorable="w14 w15 w16se w16cid w16 w16cex w16sdtdh">
+<w:styles xmlns:mc="http://schemas.openxmlformats.org/markup-compatibility/2006" xmlns:r="http://schemas.openxmlformats.org/officeDocument/2006/relationships" xmlns:w="http://schemas.openxmlformats.org/wordprocessingml/2006/main" xmlns:w14="http://schemas.microsoft.com/office/word/2010/wordml" xmlns:w15="http://schemas.microsoft.com/office/word/2012/wordml" xmlns:w16cex="http://schemas.microsoft.com/office/word/2018/wordml/cex" xmlns:w16cid="http://schemas.microsoft.com/office/word/2016/wordml/cid" xmlns:w16="http://schemas.microsoft.com/office/word/2018/wordml" xmlns:w16du="http://schemas.microsoft.com/office/word/2023/wordml/word16du" xmlns:w16sdtdh="http://schemas.microsoft.com/office/word/2020/wordml/sdtdatahash" xmlns:w16se="http://schemas.microsoft.com/office/word/2015/wordml/symex" mc:Ignorable="w14 w15 w16se w16cid w16 w16cex w16sdtdh w16du">
   <w:docDefaults>
     <w:rPrDefault>
       <w:rPr>

</xml_diff>

<commit_message>
class diagram almost done
</commit_message>
<xml_diff>
--- a/Code Design and Data Structures/Optimisation Design Brief.docx
+++ b/Code Design and Data Structures/Optimisation Design Brief.docx
@@ -555,6 +555,48 @@
         </w:rPr>
         <w:t>.</w:t>
       </w:r>
+      <w:r>
+        <w:rPr>
+          <w:rFonts w:cstheme="minorHAnsi"/>
+          <w:sz w:val="24"/>
+          <w:szCs w:val="24"/>
+        </w:rPr>
+        <w:t xml:space="preserve"> I implemented the allocate function at the end of the for loop that creates critters and the for loop that respawns critters. This is so that when critters are created, they are added to the object pool. I implemented the deallocate function at the end of the if statement that destroys critters touching the destroyer. This is so that when critters are </w:t>
+      </w:r>
+      <w:r>
+        <w:rPr>
+          <w:rFonts w:cstheme="minorHAnsi"/>
+          <w:sz w:val="24"/>
+          <w:szCs w:val="24"/>
+        </w:rPr>
+        <w:t>destroyed,</w:t>
+      </w:r>
+      <w:r>
+        <w:rPr>
+          <w:rFonts w:cstheme="minorHAnsi"/>
+          <w:sz w:val="24"/>
+          <w:szCs w:val="24"/>
+        </w:rPr>
+        <w:t xml:space="preserve"> they are removed from the object pool.</w:t>
+      </w:r>
+    </w:p>
+    <w:p>
+      <w:pPr>
+        <w:rPr>
+          <w:rFonts w:cstheme="minorHAnsi"/>
+          <w:sz w:val="24"/>
+          <w:szCs w:val="24"/>
+        </w:rPr>
+      </w:pPr>
+    </w:p>
+    <w:p>
+      <w:pPr>
+        <w:rPr>
+          <w:rFonts w:cstheme="minorHAnsi"/>
+          <w:sz w:val="24"/>
+          <w:szCs w:val="24"/>
+        </w:rPr>
+      </w:pPr>
     </w:p>
     <w:sectPr>
       <w:pgSz w:w="11906" w:h="16838"/>

</xml_diff>